<commit_message>
update projects in Résumé
</commit_message>
<xml_diff>
--- a/resume.docx
+++ b/resume.docx
@@ -1,6 +1,6 @@
 
 <file path=word/document.xml><?xml version="1.0" encoding="utf-8"?>
-<w:document xmlns:wpc="http://schemas.microsoft.com/office/word/2010/wordprocessingCanvas" xmlns:cx="http://schemas.microsoft.com/office/drawing/2014/chartex" xmlns:cx1="http://schemas.microsoft.com/office/drawing/2015/9/8/chartex" xmlns:cx2="http://schemas.microsoft.com/office/drawing/2015/10/21/chartex" xmlns:cx3="http://schemas.microsoft.com/office/drawing/2016/5/9/chartex" xmlns:cx4="http://schemas.microsoft.com/office/drawing/2016/5/10/chartex" xmlns:cx5="http://schemas.microsoft.com/office/drawing/2016/5/11/chartex" xmlns:cx6="http://schemas.microsoft.com/office/drawing/2016/5/12/chartex" xmlns:cx7="http://schemas.microsoft.com/office/drawing/2016/5/13/chartex" xmlns:cx8="http://schemas.microsoft.com/office/drawing/2016/5/14/chartex" xmlns:mc="http://schemas.openxmlformats.org/markup-compatibility/2006" xmlns:aink="http://schemas.microsoft.com/office/drawing/2016/ink" xmlns:am3d="http://schemas.microsoft.com/office/drawing/2017/model3d" xmlns:o="urn:schemas-microsoft-com:office:office" xmlns:r="http://schemas.openxmlformats.org/officeDocument/2006/relationships" xmlns:m="http://schemas.openxmlformats.org/officeDocument/2006/math" xmlns:v="urn:schemas-microsoft-com:vml" xmlns:wp14="http://schemas.microsoft.com/office/word/2010/wordprocessingDrawing" xmlns:wp="http://schemas.openxmlformats.org/drawingml/2006/wordprocessingDrawing" xmlns:w10="urn:schemas-microsoft-com:office:word" xmlns:w="http://schemas.openxmlformats.org/wordprocessingml/2006/main" xmlns:w14="http://schemas.microsoft.com/office/word/2010/wordml" xmlns:w15="http://schemas.microsoft.com/office/word/2012/wordml" xmlns:w16cid="http://schemas.microsoft.com/office/word/2016/wordml/cid" xmlns:w16se="http://schemas.microsoft.com/office/word/2015/wordml/symex" xmlns:wpg="http://schemas.microsoft.com/office/word/2010/wordprocessingGroup" xmlns:wpi="http://schemas.microsoft.com/office/word/2010/wordprocessingInk" xmlns:wne="http://schemas.microsoft.com/office/word/2006/wordml" xmlns:wps="http://schemas.microsoft.com/office/word/2010/wordprocessingShape" mc:Ignorable="w14 w15 w16se w16cid wp14">
+<w:document xmlns:wpc="http://schemas.microsoft.com/office/word/2010/wordprocessingCanvas" xmlns:cx="http://schemas.microsoft.com/office/drawing/2014/chartex" xmlns:cx1="http://schemas.microsoft.com/office/drawing/2015/9/8/chartex" xmlns:cx2="http://schemas.microsoft.com/office/drawing/2015/10/21/chartex" xmlns:cx3="http://schemas.microsoft.com/office/drawing/2016/5/9/chartex" xmlns:cx4="http://schemas.microsoft.com/office/drawing/2016/5/10/chartex" xmlns:cx5="http://schemas.microsoft.com/office/drawing/2016/5/11/chartex" xmlns:cx6="http://schemas.microsoft.com/office/drawing/2016/5/12/chartex" xmlns:cx7="http://schemas.microsoft.com/office/drawing/2016/5/13/chartex" xmlns:cx8="http://schemas.microsoft.com/office/drawing/2016/5/14/chartex" xmlns:mc="http://schemas.openxmlformats.org/markup-compatibility/2006" xmlns:aink="http://schemas.microsoft.com/office/drawing/2016/ink" xmlns:am3d="http://schemas.microsoft.com/office/drawing/2017/model3d" xmlns:o="urn:schemas-microsoft-com:office:office" xmlns:r="http://schemas.openxmlformats.org/officeDocument/2006/relationships" xmlns:m="http://schemas.openxmlformats.org/officeDocument/2006/math" xmlns:v="urn:schemas-microsoft-com:vml" xmlns:wp14="http://schemas.microsoft.com/office/word/2010/wordprocessingDrawing" xmlns:wp="http://schemas.openxmlformats.org/drawingml/2006/wordprocessingDrawing" xmlns:w10="urn:schemas-microsoft-com:office:word" xmlns:w="http://schemas.openxmlformats.org/wordprocessingml/2006/main" xmlns:w14="http://schemas.microsoft.com/office/word/2010/wordml" xmlns:w15="http://schemas.microsoft.com/office/word/2012/wordml" xmlns:w16cex="http://schemas.microsoft.com/office/word/2018/wordml/cex" xmlns:w16cid="http://schemas.microsoft.com/office/word/2016/wordml/cid" xmlns:w16="http://schemas.microsoft.com/office/word/2018/wordml" xmlns:w16se="http://schemas.microsoft.com/office/word/2015/wordml/symex" xmlns:wpg="http://schemas.microsoft.com/office/word/2010/wordprocessingGroup" xmlns:wpi="http://schemas.microsoft.com/office/word/2010/wordprocessingInk" xmlns:wne="http://schemas.microsoft.com/office/word/2006/wordml" xmlns:wps="http://schemas.microsoft.com/office/word/2010/wordprocessingShape" mc:Ignorable="w14 w15 w16se w16cid w16 w16cex wp14">
   <w:body>
     <w:tbl>
       <w:tblPr>
@@ -107,8 +107,9 @@
                 <w:szCs w:val="29"/>
                 <w:lang w:val="es-MX"/>
               </w:rPr>
-              <w:t>Pedro Ivan</w:t>
-            </w:r>
+              <w:t xml:space="preserve">Pedro </w:t>
+            </w:r>
+            <w:proofErr w:type="spellStart"/>
             <w:r>
               <w:rPr>
                 <w:rFonts w:ascii="Calibri" w:eastAsia="Calibri" w:hAnsi="Calibri" w:cs="Calibri"/>
@@ -120,8 +121,37 @@
                 <w:szCs w:val="29"/>
                 <w:lang w:val="es-MX"/>
               </w:rPr>
-              <w:t xml:space="preserve"> Lopez</w:t>
-            </w:r>
+              <w:t>Ivan</w:t>
+            </w:r>
+            <w:proofErr w:type="spellEnd"/>
+            <w:r>
+              <w:rPr>
+                <w:rFonts w:ascii="Calibri" w:eastAsia="Calibri" w:hAnsi="Calibri" w:cs="Calibri"/>
+                <w:b/>
+                <w:bCs/>
+                <w:smallCaps/>
+                <w:spacing w:val="40"/>
+                <w:sz w:val="29"/>
+                <w:szCs w:val="29"/>
+                <w:lang w:val="es-MX"/>
+              </w:rPr>
+              <w:t xml:space="preserve"> </w:t>
+            </w:r>
+            <w:proofErr w:type="spellStart"/>
+            <w:r>
+              <w:rPr>
+                <w:rFonts w:ascii="Calibri" w:eastAsia="Calibri" w:hAnsi="Calibri" w:cs="Calibri"/>
+                <w:b/>
+                <w:bCs/>
+                <w:smallCaps/>
+                <w:spacing w:val="40"/>
+                <w:sz w:val="29"/>
+                <w:szCs w:val="29"/>
+                <w:lang w:val="es-MX"/>
+              </w:rPr>
+              <w:t>Lopez</w:t>
+            </w:r>
+            <w:proofErr w:type="spellEnd"/>
             <w:r>
               <w:rPr>
                 <w:rFonts w:ascii="Calibri" w:eastAsia="Calibri" w:hAnsi="Calibri" w:cs="Calibri"/>
@@ -449,12 +479,7 @@
               </w:numPr>
             </w:pPr>
             <w:r>
-              <w:t>Led engineers in upgrading multiple product customiz</w:t>
-            </w:r>
-            <w:bookmarkStart w:id="0" w:name="_GoBack"/>
-            <w:bookmarkEnd w:id="0"/>
-            <w:r>
-              <w:t>ations from Epicor 10.1 to 10.2</w:t>
+              <w:t>Led engineers in upgrading multiple product customizations from Epicor 10.1 to 10.2</w:t>
             </w:r>
           </w:p>
           <w:p>
@@ -1207,21 +1232,32 @@
                 <w:ilvl w:val="0"/>
                 <w:numId w:val="1"/>
               </w:numPr>
-              <w:rPr>
-                <w:rStyle w:val="Hyperlink"/>
-                <w:color w:val="auto"/>
-                <w:u w:val="none"/>
-              </w:rPr>
-            </w:pPr>
-            <w:r>
-              <w:t xml:space="preserve">Data structures and algorithms in C#, </w:t>
-            </w:r>
-            <w:hyperlink r:id="rId14">
+            </w:pPr>
+            <w:proofErr w:type="spellStart"/>
+            <w:r>
+              <w:rPr>
+                <w:b/>
+                <w:bCs/>
+              </w:rPr>
+              <w:t>LeetCode</w:t>
+            </w:r>
+            <w:proofErr w:type="spellEnd"/>
+            <w:r>
+              <w:rPr>
+                <w:b/>
+                <w:bCs/>
+              </w:rPr>
+              <w:t xml:space="preserve"> Solutions</w:t>
+            </w:r>
+            <w:r>
+              <w:t xml:space="preserve">, </w:t>
+            </w:r>
+            <w:hyperlink r:id="rId14" w:history="1">
               <w:r>
                 <w:rPr>
                   <w:rStyle w:val="Hyperlink"/>
                 </w:rPr>
-                <w:t>https://github.com/lopezpdvn/DataStructuresAlgorithmsCSharp</w:t>
+                <w:t>https://github.com/lopezpdvn/leetcode-solutions</w:t>
               </w:r>
             </w:hyperlink>
           </w:p>
@@ -1233,12 +1269,22 @@
                 <w:numId w:val="1"/>
               </w:numPr>
             </w:pPr>
+            <w:r>
+              <w:rPr>
+                <w:b/>
+                <w:bCs/>
+              </w:rPr>
+              <w:t>Code snippets</w:t>
+            </w:r>
+            <w:r>
+              <w:t xml:space="preserve">, </w:t>
+            </w:r>
             <w:hyperlink r:id="rId15" w:history="1">
               <w:r>
                 <w:rPr>
                   <w:rStyle w:val="Hyperlink"/>
                 </w:rPr>
-                <w:t>https://github.com/lopezpdvn/software-engineering-problems-javascript</w:t>
+                <w:t>https://github.com/lopezpdvn/snippets</w:t>
               </w:r>
             </w:hyperlink>
           </w:p>
@@ -1261,7 +1307,7 @@
 </file>
 
 <file path=word/endnotes.xml><?xml version="1.0" encoding="utf-8"?>
-<w:endnotes xmlns:wpc="http://schemas.microsoft.com/office/word/2010/wordprocessingCanvas" xmlns:cx="http://schemas.microsoft.com/office/drawing/2014/chartex" xmlns:cx1="http://schemas.microsoft.com/office/drawing/2015/9/8/chartex" xmlns:cx2="http://schemas.microsoft.com/office/drawing/2015/10/21/chartex" xmlns:cx3="http://schemas.microsoft.com/office/drawing/2016/5/9/chartex" xmlns:cx4="http://schemas.microsoft.com/office/drawing/2016/5/10/chartex" xmlns:cx5="http://schemas.microsoft.com/office/drawing/2016/5/11/chartex" xmlns:cx6="http://schemas.microsoft.com/office/drawing/2016/5/12/chartex" xmlns:cx7="http://schemas.microsoft.com/office/drawing/2016/5/13/chartex" xmlns:cx8="http://schemas.microsoft.com/office/drawing/2016/5/14/chartex" xmlns:mc="http://schemas.openxmlformats.org/markup-compatibility/2006" xmlns:aink="http://schemas.microsoft.com/office/drawing/2016/ink" xmlns:am3d="http://schemas.microsoft.com/office/drawing/2017/model3d" xmlns:o="urn:schemas-microsoft-com:office:office" xmlns:r="http://schemas.openxmlformats.org/officeDocument/2006/relationships" xmlns:m="http://schemas.openxmlformats.org/officeDocument/2006/math" xmlns:v="urn:schemas-microsoft-com:vml" xmlns:wp14="http://schemas.microsoft.com/office/word/2010/wordprocessingDrawing" xmlns:wp="http://schemas.openxmlformats.org/drawingml/2006/wordprocessingDrawing" xmlns:w10="urn:schemas-microsoft-com:office:word" xmlns:w="http://schemas.openxmlformats.org/wordprocessingml/2006/main" xmlns:w14="http://schemas.microsoft.com/office/word/2010/wordml" xmlns:w15="http://schemas.microsoft.com/office/word/2012/wordml" xmlns:w16cid="http://schemas.microsoft.com/office/word/2016/wordml/cid" xmlns:w16se="http://schemas.microsoft.com/office/word/2015/wordml/symex" xmlns:wpg="http://schemas.microsoft.com/office/word/2010/wordprocessingGroup" xmlns:wpi="http://schemas.microsoft.com/office/word/2010/wordprocessingInk" xmlns:wne="http://schemas.microsoft.com/office/word/2006/wordml" xmlns:wps="http://schemas.microsoft.com/office/word/2010/wordprocessingShape" mc:Ignorable="w14 w15 w16se w16cid wp14">
+<w:endnotes xmlns:wpc="http://schemas.microsoft.com/office/word/2010/wordprocessingCanvas" xmlns:cx="http://schemas.microsoft.com/office/drawing/2014/chartex" xmlns:cx1="http://schemas.microsoft.com/office/drawing/2015/9/8/chartex" xmlns:cx2="http://schemas.microsoft.com/office/drawing/2015/10/21/chartex" xmlns:cx3="http://schemas.microsoft.com/office/drawing/2016/5/9/chartex" xmlns:cx4="http://schemas.microsoft.com/office/drawing/2016/5/10/chartex" xmlns:cx5="http://schemas.microsoft.com/office/drawing/2016/5/11/chartex" xmlns:cx6="http://schemas.microsoft.com/office/drawing/2016/5/12/chartex" xmlns:cx7="http://schemas.microsoft.com/office/drawing/2016/5/13/chartex" xmlns:cx8="http://schemas.microsoft.com/office/drawing/2016/5/14/chartex" xmlns:mc="http://schemas.openxmlformats.org/markup-compatibility/2006" xmlns:aink="http://schemas.microsoft.com/office/drawing/2016/ink" xmlns:am3d="http://schemas.microsoft.com/office/drawing/2017/model3d" xmlns:o="urn:schemas-microsoft-com:office:office" xmlns:r="http://schemas.openxmlformats.org/officeDocument/2006/relationships" xmlns:m="http://schemas.openxmlformats.org/officeDocument/2006/math" xmlns:v="urn:schemas-microsoft-com:vml" xmlns:wp14="http://schemas.microsoft.com/office/word/2010/wordprocessingDrawing" xmlns:wp="http://schemas.openxmlformats.org/drawingml/2006/wordprocessingDrawing" xmlns:w10="urn:schemas-microsoft-com:office:word" xmlns:w="http://schemas.openxmlformats.org/wordprocessingml/2006/main" xmlns:w14="http://schemas.microsoft.com/office/word/2010/wordml" xmlns:w15="http://schemas.microsoft.com/office/word/2012/wordml" xmlns:w16cex="http://schemas.microsoft.com/office/word/2018/wordml/cex" xmlns:w16cid="http://schemas.microsoft.com/office/word/2016/wordml/cid" xmlns:w16="http://schemas.microsoft.com/office/word/2018/wordml" xmlns:w16se="http://schemas.microsoft.com/office/word/2015/wordml/symex" xmlns:wpg="http://schemas.microsoft.com/office/word/2010/wordprocessingGroup" xmlns:wpi="http://schemas.microsoft.com/office/word/2010/wordprocessingInk" xmlns:wne="http://schemas.microsoft.com/office/word/2006/wordml" xmlns:wps="http://schemas.microsoft.com/office/word/2010/wordprocessingShape" mc:Ignorable="w14 w15 w16se w16cid w16 w16cex wp14">
   <w:endnote w:type="separator" w:id="-1">
     <w:p>
       <w:pPr>
@@ -1286,7 +1332,7 @@
 </file>
 
 <file path=word/footnotes.xml><?xml version="1.0" encoding="utf-8"?>
-<w:footnotes xmlns:wpc="http://schemas.microsoft.com/office/word/2010/wordprocessingCanvas" xmlns:cx="http://schemas.microsoft.com/office/drawing/2014/chartex" xmlns:cx1="http://schemas.microsoft.com/office/drawing/2015/9/8/chartex" xmlns:cx2="http://schemas.microsoft.com/office/drawing/2015/10/21/chartex" xmlns:cx3="http://schemas.microsoft.com/office/drawing/2016/5/9/chartex" xmlns:cx4="http://schemas.microsoft.com/office/drawing/2016/5/10/chartex" xmlns:cx5="http://schemas.microsoft.com/office/drawing/2016/5/11/chartex" xmlns:cx6="http://schemas.microsoft.com/office/drawing/2016/5/12/chartex" xmlns:cx7="http://schemas.microsoft.com/office/drawing/2016/5/13/chartex" xmlns:cx8="http://schemas.microsoft.com/office/drawing/2016/5/14/chartex" xmlns:mc="http://schemas.openxmlformats.org/markup-compatibility/2006" xmlns:aink="http://schemas.microsoft.com/office/drawing/2016/ink" xmlns:am3d="http://schemas.microsoft.com/office/drawing/2017/model3d" xmlns:o="urn:schemas-microsoft-com:office:office" xmlns:r="http://schemas.openxmlformats.org/officeDocument/2006/relationships" xmlns:m="http://schemas.openxmlformats.org/officeDocument/2006/math" xmlns:v="urn:schemas-microsoft-com:vml" xmlns:wp14="http://schemas.microsoft.com/office/word/2010/wordprocessingDrawing" xmlns:wp="http://schemas.openxmlformats.org/drawingml/2006/wordprocessingDrawing" xmlns:w10="urn:schemas-microsoft-com:office:word" xmlns:w="http://schemas.openxmlformats.org/wordprocessingml/2006/main" xmlns:w14="http://schemas.microsoft.com/office/word/2010/wordml" xmlns:w15="http://schemas.microsoft.com/office/word/2012/wordml" xmlns:w16cid="http://schemas.microsoft.com/office/word/2016/wordml/cid" xmlns:w16se="http://schemas.microsoft.com/office/word/2015/wordml/symex" xmlns:wpg="http://schemas.microsoft.com/office/word/2010/wordprocessingGroup" xmlns:wpi="http://schemas.microsoft.com/office/word/2010/wordprocessingInk" xmlns:wne="http://schemas.microsoft.com/office/word/2006/wordml" xmlns:wps="http://schemas.microsoft.com/office/word/2010/wordprocessingShape" mc:Ignorable="w14 w15 w16se w16cid wp14">
+<w:footnotes xmlns:wpc="http://schemas.microsoft.com/office/word/2010/wordprocessingCanvas" xmlns:cx="http://schemas.microsoft.com/office/drawing/2014/chartex" xmlns:cx1="http://schemas.microsoft.com/office/drawing/2015/9/8/chartex" xmlns:cx2="http://schemas.microsoft.com/office/drawing/2015/10/21/chartex" xmlns:cx3="http://schemas.microsoft.com/office/drawing/2016/5/9/chartex" xmlns:cx4="http://schemas.microsoft.com/office/drawing/2016/5/10/chartex" xmlns:cx5="http://schemas.microsoft.com/office/drawing/2016/5/11/chartex" xmlns:cx6="http://schemas.microsoft.com/office/drawing/2016/5/12/chartex" xmlns:cx7="http://schemas.microsoft.com/office/drawing/2016/5/13/chartex" xmlns:cx8="http://schemas.microsoft.com/office/drawing/2016/5/14/chartex" xmlns:mc="http://schemas.openxmlformats.org/markup-compatibility/2006" xmlns:aink="http://schemas.microsoft.com/office/drawing/2016/ink" xmlns:am3d="http://schemas.microsoft.com/office/drawing/2017/model3d" xmlns:o="urn:schemas-microsoft-com:office:office" xmlns:r="http://schemas.openxmlformats.org/officeDocument/2006/relationships" xmlns:m="http://schemas.openxmlformats.org/officeDocument/2006/math" xmlns:v="urn:schemas-microsoft-com:vml" xmlns:wp14="http://schemas.microsoft.com/office/word/2010/wordprocessingDrawing" xmlns:wp="http://schemas.openxmlformats.org/drawingml/2006/wordprocessingDrawing" xmlns:w10="urn:schemas-microsoft-com:office:word" xmlns:w="http://schemas.openxmlformats.org/wordprocessingml/2006/main" xmlns:w14="http://schemas.microsoft.com/office/word/2010/wordml" xmlns:w15="http://schemas.microsoft.com/office/word/2012/wordml" xmlns:w16cex="http://schemas.microsoft.com/office/word/2018/wordml/cex" xmlns:w16cid="http://schemas.microsoft.com/office/word/2016/wordml/cid" xmlns:w16="http://schemas.microsoft.com/office/word/2018/wordml" xmlns:w16se="http://schemas.microsoft.com/office/word/2015/wordml/symex" xmlns:wpg="http://schemas.microsoft.com/office/word/2010/wordprocessingGroup" xmlns:wpi="http://schemas.microsoft.com/office/word/2010/wordprocessingInk" xmlns:wne="http://schemas.microsoft.com/office/word/2006/wordml" xmlns:wps="http://schemas.microsoft.com/office/word/2010/wordprocessingShape" mc:Ignorable="w14 w15 w16se w16cid w16 w16cex wp14">
   <w:footnote w:type="separator" w:id="-1">
     <w:p>
       <w:pPr>
@@ -1311,7 +1357,7 @@
 </file>
 
 <file path=word/numbering.xml><?xml version="1.0" encoding="utf-8"?>
-<w:numbering xmlns:wpc="http://schemas.microsoft.com/office/word/2010/wordprocessingCanvas" xmlns:cx="http://schemas.microsoft.com/office/drawing/2014/chartex" xmlns:cx1="http://schemas.microsoft.com/office/drawing/2015/9/8/chartex" xmlns:cx2="http://schemas.microsoft.com/office/drawing/2015/10/21/chartex" xmlns:cx3="http://schemas.microsoft.com/office/drawing/2016/5/9/chartex" xmlns:cx4="http://schemas.microsoft.com/office/drawing/2016/5/10/chartex" xmlns:cx5="http://schemas.microsoft.com/office/drawing/2016/5/11/chartex" xmlns:cx6="http://schemas.microsoft.com/office/drawing/2016/5/12/chartex" xmlns:cx7="http://schemas.microsoft.com/office/drawing/2016/5/13/chartex" xmlns:cx8="http://schemas.microsoft.com/office/drawing/2016/5/14/chartex" xmlns:mc="http://schemas.openxmlformats.org/markup-compatibility/2006" xmlns:aink="http://schemas.microsoft.com/office/drawing/2016/ink" xmlns:am3d="http://schemas.microsoft.com/office/drawing/2017/model3d" xmlns:o="urn:schemas-microsoft-com:office:office" xmlns:r="http://schemas.openxmlformats.org/officeDocument/2006/relationships" xmlns:m="http://schemas.openxmlformats.org/officeDocument/2006/math" xmlns:v="urn:schemas-microsoft-com:vml" xmlns:wp14="http://schemas.microsoft.com/office/word/2010/wordprocessingDrawing" xmlns:wp="http://schemas.openxmlformats.org/drawingml/2006/wordprocessingDrawing" xmlns:w10="urn:schemas-microsoft-com:office:word" xmlns:w="http://schemas.openxmlformats.org/wordprocessingml/2006/main" xmlns:w14="http://schemas.microsoft.com/office/word/2010/wordml" xmlns:w15="http://schemas.microsoft.com/office/word/2012/wordml" xmlns:w16cid="http://schemas.microsoft.com/office/word/2016/wordml/cid" xmlns:w16se="http://schemas.microsoft.com/office/word/2015/wordml/symex" xmlns:wpg="http://schemas.microsoft.com/office/word/2010/wordprocessingGroup" xmlns:wpi="http://schemas.microsoft.com/office/word/2010/wordprocessingInk" xmlns:wne="http://schemas.microsoft.com/office/word/2006/wordml" xmlns:wps="http://schemas.microsoft.com/office/word/2010/wordprocessingShape" mc:Ignorable="w14 w15 w16se w16cid wp14">
+<w:numbering xmlns:wpc="http://schemas.microsoft.com/office/word/2010/wordprocessingCanvas" xmlns:cx="http://schemas.microsoft.com/office/drawing/2014/chartex" xmlns:cx1="http://schemas.microsoft.com/office/drawing/2015/9/8/chartex" xmlns:cx2="http://schemas.microsoft.com/office/drawing/2015/10/21/chartex" xmlns:cx3="http://schemas.microsoft.com/office/drawing/2016/5/9/chartex" xmlns:cx4="http://schemas.microsoft.com/office/drawing/2016/5/10/chartex" xmlns:cx5="http://schemas.microsoft.com/office/drawing/2016/5/11/chartex" xmlns:cx6="http://schemas.microsoft.com/office/drawing/2016/5/12/chartex" xmlns:cx7="http://schemas.microsoft.com/office/drawing/2016/5/13/chartex" xmlns:cx8="http://schemas.microsoft.com/office/drawing/2016/5/14/chartex" xmlns:mc="http://schemas.openxmlformats.org/markup-compatibility/2006" xmlns:aink="http://schemas.microsoft.com/office/drawing/2016/ink" xmlns:am3d="http://schemas.microsoft.com/office/drawing/2017/model3d" xmlns:o="urn:schemas-microsoft-com:office:office" xmlns:r="http://schemas.openxmlformats.org/officeDocument/2006/relationships" xmlns:m="http://schemas.openxmlformats.org/officeDocument/2006/math" xmlns:v="urn:schemas-microsoft-com:vml" xmlns:wp14="http://schemas.microsoft.com/office/word/2010/wordprocessingDrawing" xmlns:wp="http://schemas.openxmlformats.org/drawingml/2006/wordprocessingDrawing" xmlns:w10="urn:schemas-microsoft-com:office:word" xmlns:w="http://schemas.openxmlformats.org/wordprocessingml/2006/main" xmlns:w14="http://schemas.microsoft.com/office/word/2010/wordml" xmlns:w15="http://schemas.microsoft.com/office/word/2012/wordml" xmlns:w16cex="http://schemas.microsoft.com/office/word/2018/wordml/cex" xmlns:w16cid="http://schemas.microsoft.com/office/word/2016/wordml/cid" xmlns:w16="http://schemas.microsoft.com/office/word/2018/wordml" xmlns:w16se="http://schemas.microsoft.com/office/word/2015/wordml/symex" xmlns:wpg="http://schemas.microsoft.com/office/word/2010/wordprocessingGroup" xmlns:wpi="http://schemas.microsoft.com/office/word/2010/wordprocessingInk" xmlns:wne="http://schemas.microsoft.com/office/word/2006/wordml" xmlns:wps="http://schemas.microsoft.com/office/word/2010/wordprocessingShape" mc:Ignorable="w14 w15 w16se w16cid w16 w16cex wp14">
   <w:abstractNum w:abstractNumId="0" w15:restartNumberingAfterBreak="0">
     <w:nsid w:val="0344045F"/>
     <w:multiLevelType w:val="hybridMultilevel"/>
@@ -2244,7 +2290,7 @@
 </file>
 
 <file path=word/styles.xml><?xml version="1.0" encoding="utf-8"?>
-<w:styles xmlns:mc="http://schemas.openxmlformats.org/markup-compatibility/2006" xmlns:r="http://schemas.openxmlformats.org/officeDocument/2006/relationships" xmlns:w="http://schemas.openxmlformats.org/wordprocessingml/2006/main" xmlns:w14="http://schemas.microsoft.com/office/word/2010/wordml" xmlns:w15="http://schemas.microsoft.com/office/word/2012/wordml" xmlns:w16cid="http://schemas.microsoft.com/office/word/2016/wordml/cid" xmlns:w16se="http://schemas.microsoft.com/office/word/2015/wordml/symex" mc:Ignorable="w14 w15 w16se w16cid">
+<w:styles xmlns:mc="http://schemas.openxmlformats.org/markup-compatibility/2006" xmlns:r="http://schemas.openxmlformats.org/officeDocument/2006/relationships" xmlns:w="http://schemas.openxmlformats.org/wordprocessingml/2006/main" xmlns:w14="http://schemas.microsoft.com/office/word/2010/wordml" xmlns:w15="http://schemas.microsoft.com/office/word/2012/wordml" xmlns:w16cex="http://schemas.microsoft.com/office/word/2018/wordml/cex" xmlns:w16cid="http://schemas.microsoft.com/office/word/2016/wordml/cid" xmlns:w16="http://schemas.microsoft.com/office/word/2018/wordml" xmlns:w16se="http://schemas.microsoft.com/office/word/2015/wordml/symex" mc:Ignorable="w14 w15 w16se w16cid w16 w16cex">
   <w:docDefaults>
     <w:rPrDefault>
       <w:rPr>
@@ -3302,7 +3348,7 @@
 </file>
 
 <file path=customXml/itemProps1.xml><?xml version="1.0" encoding="utf-8"?>
-<ds:datastoreItem xmlns:ds="http://schemas.openxmlformats.org/officeDocument/2006/customXml" ds:itemID="{7FC3AF7B-F72E-49B3-A665-8EE0CB161769}">
+<ds:datastoreItem xmlns:ds="http://schemas.openxmlformats.org/officeDocument/2006/customXml" ds:itemID="{61D57A8A-2BE9-4E03-AE5B-E560B761321A}">
   <ds:schemaRefs>
     <ds:schemaRef ds:uri="http://schemas.openxmlformats.org/officeDocument/2006/bibliography"/>
   </ds:schemaRefs>

</xml_diff>